<commit_message>
Modifed docs, add demo
</commit_message>
<xml_diff>
--- a/docs/Nhom15_TrinhNguyenHoangVu_TruongDangThong.docx
+++ b/docs/Nhom15_TrinhNguyenHoangVu_TruongDangThong.docx
@@ -1585,7 +1585,7 @@
           <w:lang w:val="vi-VN" w:eastAsia="ja-JP"/>
         </w:rPr>
       </w:pPr>
-      <w:bookmarkStart w:id="0" w:name="_Toc216565810"/>
+      <w:bookmarkStart w:id="0" w:name="_Toc217480304"/>
       <w:r>
         <w:rPr>
           <w:lang w:val="vi-VN"/>
@@ -2295,7 +2295,7 @@
           <w:lang w:val="vi-VN"/>
         </w:rPr>
       </w:pPr>
-      <w:bookmarkStart w:id="1" w:name="_Toc216565811"/>
+      <w:bookmarkStart w:id="1" w:name="_Toc217480305"/>
       <w:r>
         <w:rPr>
           <w:lang w:val="vi-VN"/>
@@ -2531,7 +2531,7 @@
           <w:lang w:val="vi-VN"/>
         </w:rPr>
       </w:pPr>
-      <w:bookmarkStart w:id="2" w:name="_Toc216565812"/>
+      <w:bookmarkStart w:id="2" w:name="_Toc217480306"/>
       <w:r>
         <w:rPr>
           <w:lang w:val="vi-VN"/>
@@ -2602,7 +2602,7 @@
           <w:lang w:eastAsia="ja-JP"/>
         </w:rPr>
       </w:pPr>
-      <w:bookmarkStart w:id="3" w:name="_Toc216565813"/>
+      <w:bookmarkStart w:id="3" w:name="_Toc217480307"/>
       <w:r>
         <w:lastRenderedPageBreak/>
         <w:t>MỤC LỤC</w:t>
@@ -2654,7 +2654,7 @@
         </w:rPr>
         <w:fldChar w:fldCharType="separate"/>
       </w:r>
-      <w:hyperlink w:anchor="_Toc216565810" w:history="1">
+      <w:hyperlink w:anchor="_Toc217480304" w:history="1">
         <w:r>
           <w:rPr>
             <w:rStyle w:val="Hyperlink"/>
@@ -2682,7 +2682,7 @@
             <w:noProof/>
             <w:webHidden/>
           </w:rPr>
-          <w:instrText xml:space="preserve"> PAGEREF _Toc216565810 \h </w:instrText>
+          <w:instrText xml:space="preserve"> PAGEREF _Toc217480304 \h </w:instrText>
         </w:r>
         <w:r>
           <w:rPr>
@@ -2727,7 +2727,7 @@
           <w14:ligatures w14:val="standardContextual"/>
         </w:rPr>
       </w:pPr>
-      <w:hyperlink w:anchor="_Toc216565811" w:history="1">
+      <w:hyperlink w:anchor="_Toc217480305" w:history="1">
         <w:r>
           <w:rPr>
             <w:rStyle w:val="Hyperlink"/>
@@ -2755,7 +2755,7 @@
             <w:noProof/>
             <w:webHidden/>
           </w:rPr>
-          <w:instrText xml:space="preserve"> PAGEREF _Toc216565811 \h </w:instrText>
+          <w:instrText xml:space="preserve"> PAGEREF _Toc217480305 \h </w:instrText>
         </w:r>
         <w:r>
           <w:rPr>
@@ -2800,7 +2800,7 @@
           <w14:ligatures w14:val="standardContextual"/>
         </w:rPr>
       </w:pPr>
-      <w:hyperlink w:anchor="_Toc216565812" w:history="1">
+      <w:hyperlink w:anchor="_Toc217480306" w:history="1">
         <w:r>
           <w:rPr>
             <w:rStyle w:val="Hyperlink"/>
@@ -2828,7 +2828,7 @@
             <w:noProof/>
             <w:webHidden/>
           </w:rPr>
-          <w:instrText xml:space="preserve"> PAGEREF _Toc216565812 \h </w:instrText>
+          <w:instrText xml:space="preserve"> PAGEREF _Toc217480306 \h </w:instrText>
         </w:r>
         <w:r>
           <w:rPr>
@@ -2873,7 +2873,7 @@
           <w14:ligatures w14:val="standardContextual"/>
         </w:rPr>
       </w:pPr>
-      <w:hyperlink w:anchor="_Toc216565813" w:history="1">
+      <w:hyperlink w:anchor="_Toc217480307" w:history="1">
         <w:r>
           <w:rPr>
             <w:rStyle w:val="Hyperlink"/>
@@ -2900,7 +2900,7 @@
             <w:noProof/>
             <w:webHidden/>
           </w:rPr>
-          <w:instrText xml:space="preserve"> PAGEREF _Toc216565813 \h </w:instrText>
+          <w:instrText xml:space="preserve"> PAGEREF _Toc217480307 \h </w:instrText>
         </w:r>
         <w:r>
           <w:rPr>
@@ -2945,7 +2945,7 @@
           <w14:ligatures w14:val="standardContextual"/>
         </w:rPr>
       </w:pPr>
-      <w:hyperlink w:anchor="_Toc216565814" w:history="1">
+      <w:hyperlink w:anchor="_Toc217480308" w:history="1">
         <w:r>
           <w:rPr>
             <w:rStyle w:val="Hyperlink"/>
@@ -2972,7 +2972,7 @@
             <w:noProof/>
             <w:webHidden/>
           </w:rPr>
-          <w:instrText xml:space="preserve"> PAGEREF _Toc216565814 \h </w:instrText>
+          <w:instrText xml:space="preserve"> PAGEREF _Toc217480308 \h </w:instrText>
         </w:r>
         <w:r>
           <w:rPr>
@@ -3017,7 +3017,7 @@
           <w14:ligatures w14:val="standardContextual"/>
         </w:rPr>
       </w:pPr>
-      <w:hyperlink w:anchor="_Toc216565815" w:history="1">
+      <w:hyperlink w:anchor="_Toc217480309" w:history="1">
         <w:r>
           <w:rPr>
             <w:rStyle w:val="Hyperlink"/>
@@ -3044,7 +3044,7 @@
             <w:noProof/>
             <w:webHidden/>
           </w:rPr>
-          <w:instrText xml:space="preserve"> PAGEREF _Toc216565815 \h </w:instrText>
+          <w:instrText xml:space="preserve"> PAGEREF _Toc217480309 \h </w:instrText>
         </w:r>
         <w:r>
           <w:rPr>
@@ -3089,7 +3089,7 @@
           <w14:ligatures w14:val="standardContextual"/>
         </w:rPr>
       </w:pPr>
-      <w:hyperlink w:anchor="_Toc216565816" w:history="1">
+      <w:hyperlink w:anchor="_Toc217480310" w:history="1">
         <w:r>
           <w:rPr>
             <w:rStyle w:val="Hyperlink"/>
@@ -3116,7 +3116,7 @@
             <w:noProof/>
             <w:webHidden/>
           </w:rPr>
-          <w:instrText xml:space="preserve"> PAGEREF _Toc216565816 \h </w:instrText>
+          <w:instrText xml:space="preserve"> PAGEREF _Toc217480310 \h </w:instrText>
         </w:r>
         <w:r>
           <w:rPr>
@@ -3161,7 +3161,7 @@
           <w14:ligatures w14:val="standardContextual"/>
         </w:rPr>
       </w:pPr>
-      <w:hyperlink w:anchor="_Toc216565817" w:history="1">
+      <w:hyperlink w:anchor="_Toc217480311" w:history="1">
         <w:r>
           <w:rPr>
             <w:rStyle w:val="Hyperlink"/>
@@ -3189,7 +3189,7 @@
             <w:noProof/>
             <w:webHidden/>
           </w:rPr>
-          <w:instrText xml:space="preserve"> PAGEREF _Toc216565817 \h </w:instrText>
+          <w:instrText xml:space="preserve"> PAGEREF _Toc217480311 \h </w:instrText>
         </w:r>
         <w:r>
           <w:rPr>
@@ -3234,7 +3234,7 @@
           <w14:ligatures w14:val="standardContextual"/>
         </w:rPr>
       </w:pPr>
-      <w:hyperlink w:anchor="_Toc216565818" w:history="1">
+      <w:hyperlink w:anchor="_Toc217480312" w:history="1">
         <w:r>
           <w:rPr>
             <w:rStyle w:val="Hyperlink"/>
@@ -3262,7 +3262,7 @@
             <w:noProof/>
             <w:webHidden/>
           </w:rPr>
-          <w:instrText xml:space="preserve"> PAGEREF _Toc216565818 \h </w:instrText>
+          <w:instrText xml:space="preserve"> PAGEREF _Toc217480312 \h </w:instrText>
         </w:r>
         <w:r>
           <w:rPr>
@@ -3307,7 +3307,7 @@
           <w14:ligatures w14:val="standardContextual"/>
         </w:rPr>
       </w:pPr>
-      <w:hyperlink w:anchor="_Toc216565819" w:history="1">
+      <w:hyperlink w:anchor="_Toc217480313" w:history="1">
         <w:r>
           <w:rPr>
             <w:rStyle w:val="Hyperlink"/>
@@ -3350,7 +3350,7 @@
             <w:noProof/>
             <w:webHidden/>
           </w:rPr>
-          <w:instrText xml:space="preserve"> PAGEREF _Toc216565819 \h </w:instrText>
+          <w:instrText xml:space="preserve"> PAGEREF _Toc217480313 \h </w:instrText>
         </w:r>
         <w:r>
           <w:rPr>
@@ -3395,7 +3395,7 @@
           <w14:ligatures w14:val="standardContextual"/>
         </w:rPr>
       </w:pPr>
-      <w:hyperlink w:anchor="_Toc216565820" w:history="1">
+      <w:hyperlink w:anchor="_Toc217480314" w:history="1">
         <w:r>
           <w:rPr>
             <w:rStyle w:val="Hyperlink"/>
@@ -3423,7 +3423,7 @@
             <w:noProof/>
             <w:webHidden/>
           </w:rPr>
-          <w:instrText xml:space="preserve"> PAGEREF _Toc216565820 \h </w:instrText>
+          <w:instrText xml:space="preserve"> PAGEREF _Toc217480314 \h </w:instrText>
         </w:r>
         <w:r>
           <w:rPr>
@@ -3468,7 +3468,7 @@
           <w14:ligatures w14:val="standardContextual"/>
         </w:rPr>
       </w:pPr>
-      <w:hyperlink w:anchor="_Toc216565821" w:history="1">
+      <w:hyperlink w:anchor="_Toc217480315" w:history="1">
         <w:r>
           <w:rPr>
             <w:rStyle w:val="Hyperlink"/>
@@ -3503,7 +3503,7 @@
             <w:noProof/>
             <w:webHidden/>
           </w:rPr>
-          <w:instrText xml:space="preserve"> PAGEREF _Toc216565821 \h </w:instrText>
+          <w:instrText xml:space="preserve"> PAGEREF _Toc217480315 \h </w:instrText>
         </w:r>
         <w:r>
           <w:rPr>
@@ -3548,7 +3548,7 @@
           <w14:ligatures w14:val="standardContextual"/>
         </w:rPr>
       </w:pPr>
-      <w:hyperlink w:anchor="_Toc216565822" w:history="1">
+      <w:hyperlink w:anchor="_Toc217480316" w:history="1">
         <w:r>
           <w:rPr>
             <w:rStyle w:val="Hyperlink"/>
@@ -3575,7 +3575,7 @@
             <w:noProof/>
             <w:webHidden/>
           </w:rPr>
-          <w:instrText xml:space="preserve"> PAGEREF _Toc216565822 \h </w:instrText>
+          <w:instrText xml:space="preserve"> PAGEREF _Toc217480316 \h </w:instrText>
         </w:r>
         <w:r>
           <w:rPr>
@@ -3620,7 +3620,7 @@
           <w14:ligatures w14:val="standardContextual"/>
         </w:rPr>
       </w:pPr>
-      <w:hyperlink w:anchor="_Toc216565823" w:history="1">
+      <w:hyperlink w:anchor="_Toc217480317" w:history="1">
         <w:r>
           <w:rPr>
             <w:rStyle w:val="Hyperlink"/>
@@ -3648,7 +3648,7 @@
             <w:noProof/>
             <w:webHidden/>
           </w:rPr>
-          <w:instrText xml:space="preserve"> PAGEREF _Toc216565823 \h </w:instrText>
+          <w:instrText xml:space="preserve"> PAGEREF _Toc217480317 \h </w:instrText>
         </w:r>
         <w:r>
           <w:rPr>
@@ -3693,7 +3693,7 @@
           <w14:ligatures w14:val="standardContextual"/>
         </w:rPr>
       </w:pPr>
-      <w:hyperlink w:anchor="_Toc216565824" w:history="1">
+      <w:hyperlink w:anchor="_Toc217480318" w:history="1">
         <w:r>
           <w:rPr>
             <w:rStyle w:val="Hyperlink"/>
@@ -3721,7 +3721,7 @@
             <w:noProof/>
             <w:webHidden/>
           </w:rPr>
-          <w:instrText xml:space="preserve"> PAGEREF _Toc216565824 \h </w:instrText>
+          <w:instrText xml:space="preserve"> PAGEREF _Toc217480318 \h </w:instrText>
         </w:r>
         <w:r>
           <w:rPr>
@@ -3766,7 +3766,7 @@
           <w14:ligatures w14:val="standardContextual"/>
         </w:rPr>
       </w:pPr>
-      <w:hyperlink w:anchor="_Toc216565825" w:history="1">
+      <w:hyperlink w:anchor="_Toc217480319" w:history="1">
         <w:r>
           <w:rPr>
             <w:rStyle w:val="Hyperlink"/>
@@ -3794,7 +3794,7 @@
             <w:noProof/>
             <w:webHidden/>
           </w:rPr>
-          <w:instrText xml:space="preserve"> PAGEREF _Toc216565825 \h </w:instrText>
+          <w:instrText xml:space="preserve"> PAGEREF _Toc217480319 \h </w:instrText>
         </w:r>
         <w:r>
           <w:rPr>
@@ -3839,7 +3839,7 @@
           <w14:ligatures w14:val="standardContextual"/>
         </w:rPr>
       </w:pPr>
-      <w:hyperlink w:anchor="_Toc216565826" w:history="1">
+      <w:hyperlink w:anchor="_Toc217480320" w:history="1">
         <w:r>
           <w:rPr>
             <w:rStyle w:val="Hyperlink"/>
@@ -3867,7 +3867,7 @@
             <w:noProof/>
             <w:webHidden/>
           </w:rPr>
-          <w:instrText xml:space="preserve"> PAGEREF _Toc216565826 \h </w:instrText>
+          <w:instrText xml:space="preserve"> PAGEREF _Toc217480320 \h </w:instrText>
         </w:r>
         <w:r>
           <w:rPr>
@@ -3912,7 +3912,7 @@
           <w14:ligatures w14:val="standardContextual"/>
         </w:rPr>
       </w:pPr>
-      <w:hyperlink w:anchor="_Toc216565827" w:history="1">
+      <w:hyperlink w:anchor="_Toc217480321" w:history="1">
         <w:r>
           <w:rPr>
             <w:rStyle w:val="Hyperlink"/>
@@ -3955,7 +3955,7 @@
             <w:noProof/>
             <w:webHidden/>
           </w:rPr>
-          <w:instrText xml:space="preserve"> PAGEREF _Toc216565827 \h </w:instrText>
+          <w:instrText xml:space="preserve"> PAGEREF _Toc217480321 \h </w:instrText>
         </w:r>
         <w:r>
           <w:rPr>
@@ -4000,7 +4000,7 @@
           <w14:ligatures w14:val="standardContextual"/>
         </w:rPr>
       </w:pPr>
-      <w:hyperlink w:anchor="_Toc216565828" w:history="1">
+      <w:hyperlink w:anchor="_Toc217480322" w:history="1">
         <w:r>
           <w:rPr>
             <w:rStyle w:val="Hyperlink"/>
@@ -4028,7 +4028,7 @@
             <w:noProof/>
             <w:webHidden/>
           </w:rPr>
-          <w:instrText xml:space="preserve"> PAGEREF _Toc216565828 \h </w:instrText>
+          <w:instrText xml:space="preserve"> PAGEREF _Toc217480322 \h </w:instrText>
         </w:r>
         <w:r>
           <w:rPr>
@@ -4073,7 +4073,7 @@
           <w14:ligatures w14:val="standardContextual"/>
         </w:rPr>
       </w:pPr>
-      <w:hyperlink w:anchor="_Toc216565829" w:history="1">
+      <w:hyperlink w:anchor="_Toc217480323" w:history="1">
         <w:r>
           <w:rPr>
             <w:rStyle w:val="Hyperlink"/>
@@ -4101,7 +4101,7 @@
             <w:noProof/>
             <w:webHidden/>
           </w:rPr>
-          <w:instrText xml:space="preserve"> PAGEREF _Toc216565829 \h </w:instrText>
+          <w:instrText xml:space="preserve"> PAGEREF _Toc217480323 \h </w:instrText>
         </w:r>
         <w:r>
           <w:rPr>
@@ -4146,7 +4146,7 @@
           <w14:ligatures w14:val="standardContextual"/>
         </w:rPr>
       </w:pPr>
-      <w:hyperlink w:anchor="_Toc216565830" w:history="1">
+      <w:hyperlink w:anchor="_Toc217480324" w:history="1">
         <w:r>
           <w:rPr>
             <w:rStyle w:val="Hyperlink"/>
@@ -4174,7 +4174,7 @@
             <w:noProof/>
             <w:webHidden/>
           </w:rPr>
-          <w:instrText xml:space="preserve"> PAGEREF _Toc216565830 \h </w:instrText>
+          <w:instrText xml:space="preserve"> PAGEREF _Toc217480324 \h </w:instrText>
         </w:r>
         <w:r>
           <w:rPr>
@@ -4219,7 +4219,7 @@
           <w14:ligatures w14:val="standardContextual"/>
         </w:rPr>
       </w:pPr>
-      <w:hyperlink w:anchor="_Toc216565831" w:history="1">
+      <w:hyperlink w:anchor="_Toc217480325" w:history="1">
         <w:r>
           <w:rPr>
             <w:rStyle w:val="Hyperlink"/>
@@ -4247,7 +4247,7 @@
             <w:noProof/>
             <w:webHidden/>
           </w:rPr>
-          <w:instrText xml:space="preserve"> PAGEREF _Toc216565831 \h </w:instrText>
+          <w:instrText xml:space="preserve"> PAGEREF _Toc217480325 \h </w:instrText>
         </w:r>
         <w:r>
           <w:rPr>
@@ -4292,7 +4292,7 @@
           <w14:ligatures w14:val="standardContextual"/>
         </w:rPr>
       </w:pPr>
-      <w:hyperlink w:anchor="_Toc216565832" w:history="1">
+      <w:hyperlink w:anchor="_Toc217480326" w:history="1">
         <w:r>
           <w:rPr>
             <w:rStyle w:val="Hyperlink"/>
@@ -4319,7 +4319,7 @@
             <w:noProof/>
             <w:webHidden/>
           </w:rPr>
-          <w:instrText xml:space="preserve"> PAGEREF _Toc216565832 \h </w:instrText>
+          <w:instrText xml:space="preserve"> PAGEREF _Toc217480326 \h </w:instrText>
         </w:r>
         <w:r>
           <w:rPr>
@@ -4364,7 +4364,7 @@
           <w14:ligatures w14:val="standardContextual"/>
         </w:rPr>
       </w:pPr>
-      <w:hyperlink w:anchor="_Toc216565833" w:history="1">
+      <w:hyperlink w:anchor="_Toc217480327" w:history="1">
         <w:r>
           <w:rPr>
             <w:rStyle w:val="Hyperlink"/>
@@ -4391,7 +4391,7 @@
             <w:noProof/>
             <w:webHidden/>
           </w:rPr>
-          <w:instrText xml:space="preserve"> PAGEREF _Toc216565833 \h </w:instrText>
+          <w:instrText xml:space="preserve"> PAGEREF _Toc217480327 \h </w:instrText>
         </w:r>
         <w:r>
           <w:rPr>
@@ -4424,7 +4424,7 @@
     </w:p>
     <w:p>
       <w:pPr>
-        <w:pStyle w:val="TOC2"/>
+        <w:pStyle w:val="TOC3"/>
         <w:tabs>
           <w:tab w:val="right" w:leader="dot" w:pos="9111"/>
         </w:tabs>
@@ -4436,14 +4436,13 @@
           <w14:ligatures w14:val="standardContextual"/>
         </w:rPr>
       </w:pPr>
-      <w:hyperlink w:anchor="_Toc216565834" w:history="1">
+      <w:hyperlink w:anchor="_Toc217480328" w:history="1">
         <w:r>
           <w:rPr>
             <w:rStyle w:val="Hyperlink"/>
             <w:noProof/>
-            <w:lang w:eastAsia="ja-JP"/>
-          </w:rPr>
-          <w:t>1.6 Kết luận</w:t>
+          </w:rPr>
+          <w:t>1.5.3. Demo sản phẩm</w:t>
         </w:r>
         <w:r>
           <w:rPr>
@@ -4464,7 +4463,7 @@
             <w:noProof/>
             <w:webHidden/>
           </w:rPr>
-          <w:instrText xml:space="preserve"> PAGEREF _Toc216565834 \h </w:instrText>
+          <w:instrText xml:space="preserve"> PAGEREF _Toc217480328 \h </w:instrText>
         </w:r>
         <w:r>
           <w:rPr>
@@ -4497,7 +4496,7 @@
     </w:p>
     <w:p>
       <w:pPr>
-        <w:pStyle w:val="TOC1"/>
+        <w:pStyle w:val="TOC2"/>
         <w:tabs>
           <w:tab w:val="right" w:leader="dot" w:pos="9111"/>
         </w:tabs>
@@ -4509,14 +4508,14 @@
           <w14:ligatures w14:val="standardContextual"/>
         </w:rPr>
       </w:pPr>
-      <w:hyperlink w:anchor="_Toc216565835" w:history="1">
+      <w:hyperlink w:anchor="_Toc217480329" w:history="1">
         <w:r>
           <w:rPr>
             <w:rStyle w:val="Hyperlink"/>
             <w:noProof/>
             <w:lang w:eastAsia="ja-JP"/>
           </w:rPr>
-          <w:t>LÀM VIỆC NHÓM</w:t>
+          <w:t>1.6 Kết luận</w:t>
         </w:r>
         <w:r>
           <w:rPr>
@@ -4537,7 +4536,7 @@
             <w:noProof/>
             <w:webHidden/>
           </w:rPr>
-          <w:instrText xml:space="preserve"> PAGEREF _Toc216565835 \h </w:instrText>
+          <w:instrText xml:space="preserve"> PAGEREF _Toc217480329 \h </w:instrText>
         </w:r>
         <w:r>
           <w:rPr>
@@ -4557,7 +4556,7 @@
             <w:noProof/>
             <w:webHidden/>
           </w:rPr>
-          <w:t>21</w:t>
+          <w:t>20</w:t>
         </w:r>
         <w:r>
           <w:rPr>
@@ -4582,13 +4581,14 @@
           <w14:ligatures w14:val="standardContextual"/>
         </w:rPr>
       </w:pPr>
-      <w:hyperlink w:anchor="_Toc216565836" w:history="1">
+      <w:hyperlink w:anchor="_Toc217480330" w:history="1">
         <w:r>
           <w:rPr>
             <w:rStyle w:val="Hyperlink"/>
             <w:noProof/>
-          </w:rPr>
-          <w:t>TÀI LIỆU THAM KHẢO</w:t>
+            <w:lang w:eastAsia="ja-JP"/>
+          </w:rPr>
+          <w:t>LÀM VIỆC NHÓM</w:t>
         </w:r>
         <w:r>
           <w:rPr>
@@ -4609,7 +4609,7 @@
             <w:noProof/>
             <w:webHidden/>
           </w:rPr>
-          <w:instrText xml:space="preserve"> PAGEREF _Toc216565836 \h </w:instrText>
+          <w:instrText xml:space="preserve"> PAGEREF _Toc217480330 \h </w:instrText>
         </w:r>
         <w:r>
           <w:rPr>
@@ -4654,13 +4654,13 @@
           <w14:ligatures w14:val="standardContextual"/>
         </w:rPr>
       </w:pPr>
-      <w:hyperlink w:anchor="_Toc216565837" w:history="1">
+      <w:hyperlink w:anchor="_Toc217480331" w:history="1">
         <w:r>
           <w:rPr>
             <w:rStyle w:val="Hyperlink"/>
             <w:noProof/>
           </w:rPr>
-          <w:t>PHỤ LỤC</w:t>
+          <w:t>TÀI LIỆU THAM KHẢO</w:t>
         </w:r>
         <w:r>
           <w:rPr>
@@ -4681,7 +4681,7 @@
             <w:noProof/>
             <w:webHidden/>
           </w:rPr>
-          <w:instrText xml:space="preserve"> PAGEREF _Toc216565837 \h </w:instrText>
+          <w:instrText xml:space="preserve"> PAGEREF _Toc217480331 \h </w:instrText>
         </w:r>
         <w:r>
           <w:rPr>
@@ -4726,14 +4726,13 @@
           <w14:ligatures w14:val="standardContextual"/>
         </w:rPr>
       </w:pPr>
-      <w:hyperlink w:anchor="_Toc216565838" w:history="1">
+      <w:hyperlink w:anchor="_Toc217480332" w:history="1">
         <w:r>
           <w:rPr>
             <w:rStyle w:val="Hyperlink"/>
             <w:noProof/>
-            <w:lang w:eastAsia="ja-JP"/>
-          </w:rPr>
-          <w:t>TỰ ĐÁNH GIÁ</w:t>
+          </w:rPr>
+          <w:t>PHỤ LỤC</w:t>
         </w:r>
         <w:r>
           <w:rPr>
@@ -4754,7 +4753,7 @@
             <w:noProof/>
             <w:webHidden/>
           </w:rPr>
-          <w:instrText xml:space="preserve"> PAGEREF _Toc216565838 \h </w:instrText>
+          <w:instrText xml:space="preserve"> PAGEREF _Toc217480332 \h </w:instrText>
         </w:r>
         <w:r>
           <w:rPr>
@@ -4788,128 +4787,6 @@
     <w:p>
       <w:pPr>
         <w:pStyle w:val="TOC1"/>
-        <w:jc w:val="left"/>
-        <w:rPr>
-          <w:szCs w:val="26"/>
-        </w:rPr>
-      </w:pPr>
-      <w:r>
-        <w:rPr>
-          <w:szCs w:val="26"/>
-        </w:rPr>
-        <w:fldChar w:fldCharType="end"/>
-      </w:r>
-      <w:r>
-        <w:rPr>
-          <w:szCs w:val="26"/>
-        </w:rPr>
-        <w:br w:type="page"/>
-      </w:r>
-    </w:p>
-    <w:p>
-      <w:pPr>
-        <w:pStyle w:val="Chng"/>
-        <w:jc w:val="center"/>
-        <w:rPr>
-          <w:szCs w:val="26"/>
-        </w:rPr>
-      </w:pPr>
-      <w:bookmarkStart w:id="4" w:name="_Toc216565814"/>
-      <w:r>
-        <w:lastRenderedPageBreak/>
-        <w:t>DANH MỤC KÍ HIỆU VÀ CHỮ VIẾT TẮT</w:t>
-      </w:r>
-      <w:bookmarkEnd w:id="4"/>
-    </w:p>
-    <w:p>
-      <w:pPr>
-        <w:pStyle w:val="Nidungvnbn"/>
-      </w:pPr>
-    </w:p>
-    <w:p>
-      <w:pPr>
-        <w:spacing w:before="60" w:after="60" w:line="276" w:lineRule="auto"/>
-        <w:jc w:val="both"/>
-        <w:rPr>
-          <w:b/>
-          <w:sz w:val="28"/>
-        </w:rPr>
-      </w:pPr>
-      <w:r>
-        <w:rPr>
-          <w:b/>
-          <w:sz w:val="28"/>
-        </w:rPr>
-        <w:t xml:space="preserve">CÁC </w:t>
-      </w:r>
-      <w:r>
-        <w:rPr>
-          <w:b/>
-          <w:sz w:val="28"/>
-        </w:rPr>
-        <w:t>KÝ HIỆU</w:t>
-      </w:r>
-    </w:p>
-    <w:p>
-      <w:pPr>
-        <w:spacing w:before="60" w:after="60" w:line="276" w:lineRule="auto"/>
-        <w:jc w:val="both"/>
-      </w:pPr>
-    </w:p>
-    <w:p>
-      <w:pPr>
-        <w:spacing w:before="60" w:after="60" w:line="276" w:lineRule="auto"/>
-        <w:jc w:val="both"/>
-        <w:rPr>
-          <w:b/>
-          <w:sz w:val="28"/>
-        </w:rPr>
-      </w:pPr>
-      <w:r>
-        <w:rPr>
-          <w:b/>
-          <w:sz w:val="28"/>
-        </w:rPr>
-        <w:t xml:space="preserve">CÁC CHỮ VIẾT TẮT </w:t>
-      </w:r>
-    </w:p>
-    <w:p>
-      <w:pPr>
-        <w:spacing w:after="200" w:line="276" w:lineRule="auto"/>
-      </w:pPr>
-      <w:r>
-        <w:br w:type="page"/>
-      </w:r>
-    </w:p>
-    <w:p>
-      <w:pPr>
-        <w:pStyle w:val="Chng"/>
-        <w:jc w:val="center"/>
-        <w:rPr>
-          <w:sz w:val="26"/>
-          <w:szCs w:val="26"/>
-        </w:rPr>
-      </w:pPr>
-      <w:bookmarkStart w:id="5" w:name="_Toc216565815"/>
-      <w:r>
-        <w:lastRenderedPageBreak/>
-        <w:t>DANH MỤC CÁC HÌNH VẼ</w:t>
-      </w:r>
-      <w:bookmarkEnd w:id="5"/>
-    </w:p>
-    <w:p>
-      <w:pPr>
-        <w:pStyle w:val="TableofFigures"/>
-        <w:rPr>
-          <w:rFonts w:eastAsiaTheme="minorEastAsia"/>
-          <w:szCs w:val="26"/>
-          <w:lang w:eastAsia="ja-JP"/>
-        </w:rPr>
-      </w:pPr>
-    </w:p>
-    <w:p>
-      <w:pPr>
-        <w:pStyle w:val="TableofFigures"/>
         <w:tabs>
           <w:tab w:val="right" w:leader="dot" w:pos="9111"/>
         </w:tabs>
@@ -4921,81 +4798,186 @@
           <w14:ligatures w14:val="standardContextual"/>
         </w:rPr>
       </w:pPr>
-      <w:r>
+      <w:hyperlink w:anchor="_Toc217480333" w:history="1">
+        <w:r>
+          <w:rPr>
+            <w:rStyle w:val="Hyperlink"/>
+            <w:noProof/>
+            <w:lang w:eastAsia="ja-JP"/>
+          </w:rPr>
+          <w:t>TỰ ĐÁNH GIÁ</w:t>
+        </w:r>
+        <w:r>
+          <w:rPr>
+            <w:noProof/>
+            <w:webHidden/>
+          </w:rPr>
+          <w:tab/>
+        </w:r>
+        <w:r>
+          <w:rPr>
+            <w:noProof/>
+            <w:webHidden/>
+          </w:rPr>
+          <w:fldChar w:fldCharType="begin"/>
+        </w:r>
+        <w:r>
+          <w:rPr>
+            <w:noProof/>
+            <w:webHidden/>
+          </w:rPr>
+          <w:instrText xml:space="preserve"> PAGEREF _Toc217480333 \h </w:instrText>
+        </w:r>
+        <w:r>
+          <w:rPr>
+            <w:noProof/>
+            <w:webHidden/>
+          </w:rPr>
+        </w:r>
+        <w:r>
+          <w:rPr>
+            <w:noProof/>
+            <w:webHidden/>
+          </w:rPr>
+          <w:fldChar w:fldCharType="separate"/>
+        </w:r>
+        <w:r>
+          <w:rPr>
+            <w:noProof/>
+            <w:webHidden/>
+          </w:rPr>
+          <w:t>25</w:t>
+        </w:r>
+        <w:r>
+          <w:rPr>
+            <w:noProof/>
+            <w:webHidden/>
+          </w:rPr>
+          <w:fldChar w:fldCharType="end"/>
+        </w:r>
+      </w:hyperlink>
+    </w:p>
+    <w:p>
+      <w:pPr>
+        <w:pStyle w:val="TOC1"/>
+        <w:jc w:val="left"/>
         <w:rPr>
           <w:szCs w:val="26"/>
         </w:rPr>
-        <w:fldChar w:fldCharType="begin"/>
-      </w:r>
+      </w:pPr>
       <w:r>
         <w:rPr>
           <w:szCs w:val="26"/>
         </w:rPr>
-        <w:instrText xml:space="preserve"> TOC \h \z \c "Hình" </w:instrText>
+        <w:fldChar w:fldCharType="end"/>
       </w:r>
       <w:r>
         <w:rPr>
           <w:szCs w:val="26"/>
         </w:rPr>
-        <w:fldChar w:fldCharType="separate"/>
-      </w:r>
-      <w:hyperlink w:anchor="_Toc216565762" w:history="1">
-        <w:r>
-          <w:rPr>
-            <w:rStyle w:val="Hyperlink"/>
-            <w:noProof/>
-          </w:rPr>
-          <w:t>Hình 1. Mô hình tổng quát</w:t>
-        </w:r>
-        <w:r>
-          <w:rPr>
-            <w:noProof/>
-            <w:webHidden/>
-          </w:rPr>
-          <w:tab/>
-        </w:r>
-        <w:r>
-          <w:rPr>
-            <w:noProof/>
-            <w:webHidden/>
-          </w:rPr>
-          <w:fldChar w:fldCharType="begin"/>
-        </w:r>
-        <w:r>
-          <w:rPr>
-            <w:noProof/>
-            <w:webHidden/>
-          </w:rPr>
-          <w:instrText xml:space="preserve"> PAGEREF _Toc216565762 \h </w:instrText>
-        </w:r>
-        <w:r>
-          <w:rPr>
-            <w:noProof/>
-            <w:webHidden/>
-          </w:rPr>
-        </w:r>
-        <w:r>
-          <w:rPr>
-            <w:noProof/>
-            <w:webHidden/>
-          </w:rPr>
-          <w:fldChar w:fldCharType="separate"/>
-        </w:r>
-        <w:r>
-          <w:rPr>
-            <w:noProof/>
-            <w:webHidden/>
-          </w:rPr>
-          <w:t>9</w:t>
-        </w:r>
-        <w:r>
-          <w:rPr>
-            <w:noProof/>
-            <w:webHidden/>
-          </w:rPr>
-          <w:fldChar w:fldCharType="end"/>
-        </w:r>
-      </w:hyperlink>
+        <w:br w:type="page"/>
+      </w:r>
+    </w:p>
+    <w:p>
+      <w:pPr>
+        <w:pStyle w:val="Chng"/>
+        <w:jc w:val="center"/>
+        <w:rPr>
+          <w:szCs w:val="26"/>
+        </w:rPr>
+      </w:pPr>
+      <w:bookmarkStart w:id="4" w:name="_Toc217480308"/>
+      <w:r>
+        <w:lastRenderedPageBreak/>
+        <w:t>DANH MỤC KÍ HIỆU VÀ CHỮ VIẾT TẮT</w:t>
+      </w:r>
+      <w:bookmarkEnd w:id="4"/>
+    </w:p>
+    <w:p>
+      <w:pPr>
+        <w:pStyle w:val="Nidungvnbn"/>
+      </w:pPr>
+    </w:p>
+    <w:p>
+      <w:pPr>
+        <w:spacing w:before="60" w:after="60" w:line="276" w:lineRule="auto"/>
+        <w:jc w:val="both"/>
+        <w:rPr>
+          <w:b/>
+          <w:sz w:val="28"/>
+        </w:rPr>
+      </w:pPr>
+      <w:r>
+        <w:rPr>
+          <w:b/>
+          <w:sz w:val="28"/>
+        </w:rPr>
+        <w:t xml:space="preserve">CÁC </w:t>
+      </w:r>
+      <w:r>
+        <w:rPr>
+          <w:b/>
+          <w:sz w:val="28"/>
+        </w:rPr>
+        <w:t>KÝ HIỆU</w:t>
+      </w:r>
+    </w:p>
+    <w:p>
+      <w:pPr>
+        <w:spacing w:before="60" w:after="60" w:line="276" w:lineRule="auto"/>
+        <w:jc w:val="both"/>
+      </w:pPr>
+    </w:p>
+    <w:p>
+      <w:pPr>
+        <w:spacing w:before="60" w:after="60" w:line="276" w:lineRule="auto"/>
+        <w:jc w:val="both"/>
+        <w:rPr>
+          <w:b/>
+          <w:sz w:val="28"/>
+        </w:rPr>
+      </w:pPr>
+      <w:r>
+        <w:rPr>
+          <w:b/>
+          <w:sz w:val="28"/>
+        </w:rPr>
+        <w:t xml:space="preserve">CÁC CHỮ VIẾT TẮT </w:t>
+      </w:r>
+    </w:p>
+    <w:p>
+      <w:pPr>
+        <w:spacing w:after="200" w:line="276" w:lineRule="auto"/>
+      </w:pPr>
+      <w:r>
+        <w:br w:type="page"/>
+      </w:r>
+    </w:p>
+    <w:p>
+      <w:pPr>
+        <w:pStyle w:val="Chng"/>
+        <w:jc w:val="center"/>
+        <w:rPr>
+          <w:sz w:val="26"/>
+          <w:szCs w:val="26"/>
+        </w:rPr>
+      </w:pPr>
+      <w:bookmarkStart w:id="5" w:name="_Toc217480309"/>
+      <w:r>
+        <w:lastRenderedPageBreak/>
+        <w:t>DANH MỤC CÁC HÌNH VẼ</w:t>
+      </w:r>
+      <w:bookmarkEnd w:id="5"/>
+    </w:p>
+    <w:p>
+      <w:pPr>
+        <w:pStyle w:val="TableofFigures"/>
+        <w:rPr>
+          <w:rFonts w:eastAsiaTheme="minorEastAsia"/>
+          <w:szCs w:val="26"/>
+          <w:lang w:eastAsia="ja-JP"/>
+        </w:rPr>
+      </w:pPr>
     </w:p>
     <w:p>
       <w:pPr>
@@ -5011,13 +4993,31 @@
           <w14:ligatures w14:val="standardContextual"/>
         </w:rPr>
       </w:pPr>
-      <w:hyperlink w:anchor="_Toc216565763" w:history="1">
+      <w:r>
+        <w:rPr>
+          <w:szCs w:val="26"/>
+        </w:rPr>
+        <w:fldChar w:fldCharType="begin"/>
+      </w:r>
+      <w:r>
+        <w:rPr>
+          <w:szCs w:val="26"/>
+        </w:rPr>
+        <w:instrText xml:space="preserve"> TOC \h \z \c "Hình" </w:instrText>
+      </w:r>
+      <w:r>
+        <w:rPr>
+          <w:szCs w:val="26"/>
+        </w:rPr>
+        <w:fldChar w:fldCharType="separate"/>
+      </w:r>
+      <w:hyperlink w:anchor="_Toc217480285" w:history="1">
         <w:r>
           <w:rPr>
             <w:rStyle w:val="Hyperlink"/>
             <w:noProof/>
           </w:rPr>
-          <w:t>Hình 2. Thống kê cơ bản về dữ liệu</w:t>
+          <w:t>Hình 1. Mô hình tổng quát</w:t>
         </w:r>
         <w:r>
           <w:rPr>
@@ -5038,7 +5038,7 @@
             <w:noProof/>
             <w:webHidden/>
           </w:rPr>
-          <w:instrText xml:space="preserve"> PAGEREF _Toc216565763 \h </w:instrText>
+          <w:instrText xml:space="preserve"> PAGEREF _Toc217480285 \h </w:instrText>
         </w:r>
         <w:r>
           <w:rPr>
@@ -5058,7 +5058,7 @@
             <w:noProof/>
             <w:webHidden/>
           </w:rPr>
-          <w:t>11</w:t>
+          <w:t>10</w:t>
         </w:r>
         <w:r>
           <w:rPr>
@@ -5083,13 +5083,13 @@
           <w14:ligatures w14:val="standardContextual"/>
         </w:rPr>
       </w:pPr>
-      <w:hyperlink w:anchor="_Toc216565764" w:history="1">
+      <w:hyperlink w:anchor="_Toc217480286" w:history="1">
         <w:r>
           <w:rPr>
             <w:rStyle w:val="Hyperlink"/>
             <w:noProof/>
           </w:rPr>
-          <w:t>Hình 3. Boxplot phân bổ Semantic Similarity trên Keywords Gold</w:t>
+          <w:t>Hình 2. Thống kê cơ bản về dữ liệu</w:t>
         </w:r>
         <w:r>
           <w:rPr>
@@ -5110,7 +5110,7 @@
             <w:noProof/>
             <w:webHidden/>
           </w:rPr>
-          <w:instrText xml:space="preserve"> PAGEREF _Toc216565764 \h </w:instrText>
+          <w:instrText xml:space="preserve"> PAGEREF _Toc217480286 \h </w:instrText>
         </w:r>
         <w:r>
           <w:rPr>
@@ -5130,7 +5130,7 @@
             <w:noProof/>
             <w:webHidden/>
           </w:rPr>
-          <w:t>16</w:t>
+          <w:t>12</w:t>
         </w:r>
         <w:r>
           <w:rPr>
@@ -5155,12 +5155,84 @@
           <w14:ligatures w14:val="standardContextual"/>
         </w:rPr>
       </w:pPr>
-      <w:hyperlink w:anchor="_Toc216565765" w:history="1">
+      <w:hyperlink w:anchor="_Toc217480287" w:history="1">
         <w:r>
           <w:rPr>
             <w:rStyle w:val="Hyperlink"/>
             <w:noProof/>
           </w:rPr>
+          <w:t>Hình 3. Boxplot phân bổ Semantic Similarity trên Keywords Gold</w:t>
+        </w:r>
+        <w:r>
+          <w:rPr>
+            <w:noProof/>
+            <w:webHidden/>
+          </w:rPr>
+          <w:tab/>
+        </w:r>
+        <w:r>
+          <w:rPr>
+            <w:noProof/>
+            <w:webHidden/>
+          </w:rPr>
+          <w:fldChar w:fldCharType="begin"/>
+        </w:r>
+        <w:r>
+          <w:rPr>
+            <w:noProof/>
+            <w:webHidden/>
+          </w:rPr>
+          <w:instrText xml:space="preserve"> PAGEREF _Toc217480287 \h </w:instrText>
+        </w:r>
+        <w:r>
+          <w:rPr>
+            <w:noProof/>
+            <w:webHidden/>
+          </w:rPr>
+        </w:r>
+        <w:r>
+          <w:rPr>
+            <w:noProof/>
+            <w:webHidden/>
+          </w:rPr>
+          <w:fldChar w:fldCharType="separate"/>
+        </w:r>
+        <w:r>
+          <w:rPr>
+            <w:noProof/>
+            <w:webHidden/>
+          </w:rPr>
+          <w:t>17</w:t>
+        </w:r>
+        <w:r>
+          <w:rPr>
+            <w:noProof/>
+            <w:webHidden/>
+          </w:rPr>
+          <w:fldChar w:fldCharType="end"/>
+        </w:r>
+      </w:hyperlink>
+    </w:p>
+    <w:p>
+      <w:pPr>
+        <w:pStyle w:val="TableofFigures"/>
+        <w:tabs>
+          <w:tab w:val="right" w:leader="dot" w:pos="9111"/>
+        </w:tabs>
+        <w:rPr>
+          <w:rFonts w:asciiTheme="minorHAnsi" w:eastAsiaTheme="minorEastAsia" w:hAnsiTheme="minorHAnsi" w:cstheme="minorBidi"/>
+          <w:noProof/>
+          <w:kern w:val="2"/>
+          <w:sz w:val="24"/>
+          <w14:ligatures w14:val="standardContextual"/>
+        </w:rPr>
+      </w:pPr>
+      <w:hyperlink w:anchor="_Toc217480288" w:history="1">
+        <w:r>
+          <w:rPr>
+            <w:rStyle w:val="Hyperlink"/>
+            <w:noProof/>
+          </w:rPr>
           <w:t>Hình 4. Boxplot phân bổ Semantic Similarity trên Sliver Title</w:t>
         </w:r>
         <w:r>
@@ -5182,7 +5254,7 @@
             <w:noProof/>
             <w:webHidden/>
           </w:rPr>
-          <w:instrText xml:space="preserve"> PAGEREF _Toc216565765 \h </w:instrText>
+          <w:instrText xml:space="preserve"> PAGEREF _Toc217480288 \h </w:instrText>
         </w:r>
         <w:r>
           <w:rPr>
@@ -5202,7 +5274,79 @@
             <w:noProof/>
             <w:webHidden/>
           </w:rPr>
-          <w:t>17</w:t>
+          <w:t>18</w:t>
+        </w:r>
+        <w:r>
+          <w:rPr>
+            <w:noProof/>
+            <w:webHidden/>
+          </w:rPr>
+          <w:fldChar w:fldCharType="end"/>
+        </w:r>
+      </w:hyperlink>
+    </w:p>
+    <w:p>
+      <w:pPr>
+        <w:pStyle w:val="TableofFigures"/>
+        <w:tabs>
+          <w:tab w:val="right" w:leader="dot" w:pos="9111"/>
+        </w:tabs>
+        <w:rPr>
+          <w:rFonts w:asciiTheme="minorHAnsi" w:eastAsiaTheme="minorEastAsia" w:hAnsiTheme="minorHAnsi" w:cstheme="minorBidi"/>
+          <w:noProof/>
+          <w:kern w:val="2"/>
+          <w:sz w:val="24"/>
+          <w14:ligatures w14:val="standardContextual"/>
+        </w:rPr>
+      </w:pPr>
+      <w:hyperlink w:anchor="_Toc217480289" w:history="1">
+        <w:r>
+          <w:rPr>
+            <w:rStyle w:val="Hyperlink"/>
+            <w:noProof/>
+          </w:rPr>
+          <w:t>Hình 5. Minh họa keyword extraction</w:t>
+        </w:r>
+        <w:r>
+          <w:rPr>
+            <w:noProof/>
+            <w:webHidden/>
+          </w:rPr>
+          <w:tab/>
+        </w:r>
+        <w:r>
+          <w:rPr>
+            <w:noProof/>
+            <w:webHidden/>
+          </w:rPr>
+          <w:fldChar w:fldCharType="begin"/>
+        </w:r>
+        <w:r>
+          <w:rPr>
+            <w:noProof/>
+            <w:webHidden/>
+          </w:rPr>
+          <w:instrText xml:space="preserve"> PAGEREF _Toc217480289 \h </w:instrText>
+        </w:r>
+        <w:r>
+          <w:rPr>
+            <w:noProof/>
+            <w:webHidden/>
+          </w:rPr>
+        </w:r>
+        <w:r>
+          <w:rPr>
+            <w:noProof/>
+            <w:webHidden/>
+          </w:rPr>
+          <w:fldChar w:fldCharType="separate"/>
+        </w:r>
+        <w:r>
+          <w:rPr>
+            <w:noProof/>
+            <w:webHidden/>
+          </w:rPr>
+          <w:t>20</w:t>
         </w:r>
         <w:r>
           <w:rPr>
@@ -5403,7 +5547,7 @@
         <w:pStyle w:val="Chng"/>
         <w:jc w:val="center"/>
       </w:pPr>
-      <w:bookmarkStart w:id="6" w:name="_Toc216565816"/>
+      <w:bookmarkStart w:id="6" w:name="_Toc217480310"/>
       <w:r>
         <w:lastRenderedPageBreak/>
         <w:t>DANH MỤC</w:t>
@@ -5455,7 +5599,7 @@
         </w:rPr>
         <w:fldChar w:fldCharType="separate"/>
       </w:r>
-      <w:hyperlink w:anchor="_Toc216565735" w:history="1">
+      <w:hyperlink w:anchor="_Toc217480293" w:history="1">
         <w:r>
           <w:rPr>
             <w:rStyle w:val="Hyperlink"/>
@@ -5482,7 +5626,7 @@
             <w:noProof/>
             <w:webHidden/>
           </w:rPr>
-          <w:instrText xml:space="preserve"> PAGEREF _Toc216565735 \h </w:instrText>
+          <w:instrText xml:space="preserve"> PAGEREF _Toc217480293 \h </w:instrText>
         </w:r>
         <w:r>
           <w:rPr>
@@ -5502,7 +5646,7 @@
             <w:noProof/>
             <w:webHidden/>
           </w:rPr>
-          <w:t>14</w:t>
+          <w:t>15</w:t>
         </w:r>
         <w:r>
           <w:rPr>
@@ -5527,7 +5671,7 @@
           <w14:ligatures w14:val="standardContextual"/>
         </w:rPr>
       </w:pPr>
-      <w:hyperlink w:anchor="_Toc216565736" w:history="1">
+      <w:hyperlink w:anchor="_Toc217480294" w:history="1">
         <w:r>
           <w:rPr>
             <w:rStyle w:val="Hyperlink"/>
@@ -5554,7 +5698,7 @@
             <w:noProof/>
             <w:webHidden/>
           </w:rPr>
-          <w:instrText xml:space="preserve"> PAGEREF _Toc216565736 \h </w:instrText>
+          <w:instrText xml:space="preserve"> PAGEREF _Toc217480294 \h </w:instrText>
         </w:r>
         <w:r>
           <w:rPr>
@@ -5574,7 +5718,7 @@
             <w:noProof/>
             <w:webHidden/>
           </w:rPr>
-          <w:t>15</w:t>
+          <w:t>16</w:t>
         </w:r>
         <w:r>
           <w:rPr>
@@ -5599,7 +5743,7 @@
           <w14:ligatures w14:val="standardContextual"/>
         </w:rPr>
       </w:pPr>
-      <w:hyperlink w:anchor="_Toc216565737" w:history="1">
+      <w:hyperlink w:anchor="_Toc217480295" w:history="1">
         <w:r>
           <w:rPr>
             <w:rStyle w:val="Hyperlink"/>
@@ -5626,7 +5770,7 @@
             <w:noProof/>
             <w:webHidden/>
           </w:rPr>
-          <w:instrText xml:space="preserve"> PAGEREF _Toc216565737 \h </w:instrText>
+          <w:instrText xml:space="preserve"> PAGEREF _Toc217480295 \h </w:instrText>
         </w:r>
         <w:r>
           <w:rPr>
@@ -5646,7 +5790,7 @@
             <w:noProof/>
             <w:webHidden/>
           </w:rPr>
-          <w:t>15</w:t>
+          <w:t>16</w:t>
         </w:r>
         <w:r>
           <w:rPr>
@@ -5671,7 +5815,7 @@
           <w14:ligatures w14:val="standardContextual"/>
         </w:rPr>
       </w:pPr>
-      <w:hyperlink w:anchor="_Toc216565738" w:history="1">
+      <w:hyperlink w:anchor="_Toc217480296" w:history="1">
         <w:r>
           <w:rPr>
             <w:rStyle w:val="Hyperlink"/>
@@ -5698,7 +5842,7 @@
             <w:noProof/>
             <w:webHidden/>
           </w:rPr>
-          <w:instrText xml:space="preserve"> PAGEREF _Toc216565738 \h </w:instrText>
+          <w:instrText xml:space="preserve"> PAGEREF _Toc217480296 \h </w:instrText>
         </w:r>
         <w:r>
           <w:rPr>
@@ -5718,7 +5862,7 @@
             <w:noProof/>
             <w:webHidden/>
           </w:rPr>
-          <w:t>16</w:t>
+          <w:t>17</w:t>
         </w:r>
         <w:r>
           <w:rPr>
@@ -5743,7 +5887,7 @@
           <w14:ligatures w14:val="standardContextual"/>
         </w:rPr>
       </w:pPr>
-      <w:hyperlink w:anchor="_Toc216565739" w:history="1">
+      <w:hyperlink w:anchor="_Toc217480297" w:history="1">
         <w:r>
           <w:rPr>
             <w:rStyle w:val="Hyperlink"/>
@@ -5770,7 +5914,7 @@
             <w:noProof/>
             <w:webHidden/>
           </w:rPr>
-          <w:instrText xml:space="preserve"> PAGEREF _Toc216565739 \h </w:instrText>
+          <w:instrText xml:space="preserve"> PAGEREF _Toc217480297 \h </w:instrText>
         </w:r>
         <w:r>
           <w:rPr>
@@ -5790,7 +5934,7 @@
             <w:noProof/>
             <w:webHidden/>
           </w:rPr>
-          <w:t>17</w:t>
+          <w:t>18</w:t>
         </w:r>
         <w:r>
           <w:rPr>
@@ -6123,7 +6267,7 @@
           <w:lang w:eastAsia="ja-JP"/>
         </w:rPr>
       </w:pPr>
-      <w:bookmarkStart w:id="7" w:name="_Toc216565817"/>
+      <w:bookmarkStart w:id="7" w:name="_Toc217480311"/>
       <w:r>
         <w:rPr>
           <w:rFonts w:eastAsiaTheme="minorEastAsia"/>
@@ -6150,7 +6294,7 @@
           <w:lang w:eastAsia="ja-JP"/>
         </w:rPr>
       </w:pPr>
-      <w:bookmarkStart w:id="8" w:name="_Toc216565818"/>
+      <w:bookmarkStart w:id="8" w:name="_Toc217480312"/>
       <w:r>
         <w:rPr>
           <w:rFonts w:eastAsiaTheme="minorEastAsia" w:hint="eastAsia"/>
@@ -6772,7 +6916,7 @@
       <w:pPr>
         <w:pStyle w:val="Tiumccp1"/>
       </w:pPr>
-      <w:bookmarkStart w:id="9" w:name="_Toc216565819"/>
+      <w:bookmarkStart w:id="9" w:name="_Toc217480313"/>
       <w:r>
         <w:rPr>
           <w:rFonts w:eastAsiaTheme="minorEastAsia" w:hint="eastAsia"/>
@@ -6807,7 +6951,7 @@
         </w:rPr>
         <w:t xml:space="preserve">      </w:t>
       </w:r>
-      <w:bookmarkStart w:id="10" w:name="_Toc216565820"/>
+      <w:bookmarkStart w:id="10" w:name="_Toc217480314"/>
       <w:r>
         <w:rPr>
           <w:rFonts w:eastAsiaTheme="minorEastAsia" w:hint="eastAsia"/>
@@ -6918,7 +7062,7 @@
         </w:rPr>
         <w:t xml:space="preserve">     </w:t>
       </w:r>
-      <w:bookmarkStart w:id="11" w:name="_Toc216565821"/>
+      <w:bookmarkStart w:id="11" w:name="_Toc217480315"/>
       <w:r>
         <w:rPr>
           <w:rFonts w:eastAsiaTheme="minorEastAsia" w:hint="eastAsia"/>
@@ -8008,7 +8152,7 @@
         </w:rPr>
         <w:t xml:space="preserve">     </w:t>
       </w:r>
-      <w:bookmarkStart w:id="12" w:name="_Toc216565822"/>
+      <w:bookmarkStart w:id="12" w:name="_Toc217480316"/>
       <w:r>
         <w:rPr>
           <w:rFonts w:eastAsiaTheme="minorEastAsia" w:hint="eastAsia"/>
@@ -8160,7 +8304,7 @@
           <w:lang w:eastAsia="ja-JP"/>
         </w:rPr>
       </w:pPr>
-      <w:bookmarkStart w:id="13" w:name="_Toc216565823"/>
+      <w:bookmarkStart w:id="13" w:name="_Toc217480317"/>
       <w:r>
         <w:rPr>
           <w:rFonts w:eastAsiaTheme="minorEastAsia" w:hint="eastAsia"/>
@@ -8192,7 +8336,7 @@
         </w:rPr>
         <w:t xml:space="preserve">      </w:t>
       </w:r>
-      <w:bookmarkStart w:id="14" w:name="_Toc216565824"/>
+      <w:bookmarkStart w:id="14" w:name="_Toc217480318"/>
       <w:r>
         <w:rPr>
           <w:rFonts w:eastAsiaTheme="minorEastAsia" w:hint="eastAsia"/>
@@ -8303,7 +8447,7 @@
           <w:lang w:eastAsia="ja-JP"/>
         </w:rPr>
       </w:pPr>
-      <w:bookmarkStart w:id="15" w:name="_Toc216565762"/>
+      <w:bookmarkStart w:id="15" w:name="_Toc217480285"/>
       <w:r>
         <w:t xml:space="preserve">Hình </w:t>
       </w:r>
@@ -8371,7 +8515,7 @@
         </w:rPr>
         <w:t xml:space="preserve">      </w:t>
       </w:r>
-      <w:bookmarkStart w:id="16" w:name="_Toc216565825"/>
+      <w:bookmarkStart w:id="16" w:name="_Toc217480319"/>
       <w:r>
         <w:rPr>
           <w:rFonts w:eastAsiaTheme="minorEastAsia" w:hint="eastAsia"/>
@@ -8762,7 +8906,7 @@
           <w:lang w:eastAsia="ja-JP"/>
         </w:rPr>
       </w:pPr>
-      <w:bookmarkStart w:id="17" w:name="_Toc216565826"/>
+      <w:bookmarkStart w:id="17" w:name="_Toc217480320"/>
       <w:r>
         <w:rPr>
           <w:rFonts w:eastAsiaTheme="minorEastAsia" w:hint="eastAsia"/>
@@ -8795,7 +8939,7 @@
         </w:rPr>
         <w:t xml:space="preserve">      </w:t>
       </w:r>
-      <w:bookmarkStart w:id="18" w:name="_Toc216565827"/>
+      <w:bookmarkStart w:id="18" w:name="_Toc217480321"/>
       <w:r>
         <w:rPr>
           <w:rFonts w:eastAsiaTheme="minorEastAsia" w:hint="eastAsia"/>
@@ -8934,7 +9078,7 @@
       <w:pPr>
         <w:pStyle w:val="Caption"/>
       </w:pPr>
-      <w:bookmarkStart w:id="19" w:name="_Toc216565763"/>
+      <w:bookmarkStart w:id="19" w:name="_Toc217480286"/>
       <w:r>
         <w:t xml:space="preserve">Hình </w:t>
       </w:r>
@@ -8971,7 +9115,7 @@
         </w:rPr>
         <w:t xml:space="preserve">      </w:t>
       </w:r>
-      <w:bookmarkStart w:id="20" w:name="_Toc216565828"/>
+      <w:bookmarkStart w:id="20" w:name="_Toc217480322"/>
       <w:r>
         <w:rPr>
           <w:rFonts w:eastAsiaTheme="minorEastAsia" w:hint="eastAsia"/>
@@ -9109,7 +9253,7 @@
         </w:rPr>
         <w:t xml:space="preserve">      </w:t>
       </w:r>
-      <w:bookmarkStart w:id="21" w:name="_Toc216565829"/>
+      <w:bookmarkStart w:id="21" w:name="_Toc217480323"/>
       <w:r>
         <w:rPr>
           <w:rFonts w:eastAsiaTheme="minorEastAsia" w:hint="eastAsia"/>
@@ -9165,7 +9309,7 @@
         </w:rPr>
         <w:t xml:space="preserve">      </w:t>
       </w:r>
-      <w:bookmarkStart w:id="22" w:name="_Toc216565830"/>
+      <w:bookmarkStart w:id="22" w:name="_Toc217480324"/>
       <w:r>
         <w:rPr>
           <w:rFonts w:eastAsiaTheme="minorEastAsia" w:hint="eastAsia"/>
@@ -10220,7 +10364,7 @@
           <w:lang w:eastAsia="ja-JP"/>
         </w:rPr>
       </w:pPr>
-      <w:bookmarkStart w:id="23" w:name="_Toc216565831"/>
+      <w:bookmarkStart w:id="23" w:name="_Toc217480325"/>
       <w:r>
         <w:rPr>
           <w:rFonts w:eastAsiaTheme="minorEastAsia" w:hint="eastAsia"/>
@@ -10261,7 +10405,7 @@
           <w:lang w:eastAsia="ja-JP"/>
         </w:rPr>
       </w:pPr>
-      <w:bookmarkStart w:id="24" w:name="_Toc216565735"/>
+      <w:bookmarkStart w:id="24" w:name="_Toc217480293"/>
       <w:r>
         <w:t xml:space="preserve">Bảng </w:t>
       </w:r>
@@ -11498,7 +11642,7 @@
         </w:rPr>
         <w:t xml:space="preserve">      </w:t>
       </w:r>
-      <w:bookmarkStart w:id="25" w:name="_Toc216565832"/>
+      <w:bookmarkStart w:id="25" w:name="_Toc217480326"/>
       <w:r>
         <w:rPr>
           <w:rFonts w:eastAsiaTheme="minorEastAsia"/>
@@ -11528,7 +11672,7 @@
           <w:rFonts w:eastAsiaTheme="minorEastAsia"/>
         </w:rPr>
       </w:pPr>
-      <w:bookmarkStart w:id="26" w:name="_Toc216565736"/>
+      <w:bookmarkStart w:id="26" w:name="_Toc217480294"/>
       <w:r>
         <w:t xml:space="preserve">Bảng </w:t>
       </w:r>
@@ -12433,7 +12577,7 @@
       <w:pPr>
         <w:pStyle w:val="Caption"/>
       </w:pPr>
-      <w:bookmarkStart w:id="27" w:name="_Toc216565737"/>
+      <w:bookmarkStart w:id="27" w:name="_Toc217480295"/>
       <w:r>
         <w:t xml:space="preserve">Bảng </w:t>
       </w:r>
@@ -13154,7 +13298,7 @@
           <w:rFonts w:eastAsiaTheme="minorEastAsia"/>
         </w:rPr>
       </w:pPr>
-      <w:bookmarkStart w:id="28" w:name="_Toc216565764"/>
+      <w:bookmarkStart w:id="28" w:name="_Toc217480287"/>
       <w:r>
         <w:t xml:space="preserve">Hình </w:t>
       </w:r>
@@ -13201,7 +13345,7 @@
         </w:rPr>
         <w:t xml:space="preserve">      </w:t>
       </w:r>
-      <w:bookmarkStart w:id="29" w:name="_Toc216565833"/>
+      <w:bookmarkStart w:id="29" w:name="_Toc217480327"/>
       <w:r>
         <w:rPr>
           <w:rFonts w:eastAsiaTheme="minorEastAsia"/>
@@ -13234,7 +13378,7 @@
           <w:lang w:eastAsia="ja-JP"/>
         </w:rPr>
       </w:pPr>
-      <w:bookmarkStart w:id="30" w:name="_Toc216565738"/>
+      <w:bookmarkStart w:id="30" w:name="_Toc217480296"/>
       <w:r>
         <w:t xml:space="preserve">Bảng </w:t>
       </w:r>
@@ -14138,7 +14282,7 @@
       <w:pPr>
         <w:pStyle w:val="Caption"/>
       </w:pPr>
-      <w:bookmarkStart w:id="31" w:name="_Toc216565739"/>
+      <w:bookmarkStart w:id="31" w:name="_Toc217480297"/>
       <w:r>
         <w:lastRenderedPageBreak/>
         <w:t xml:space="preserve">Bảng </w:t>
@@ -14690,7 +14834,7 @@
           <w:rFonts w:eastAsiaTheme="minorEastAsia"/>
         </w:rPr>
       </w:pPr>
-      <w:bookmarkStart w:id="32" w:name="_Toc216565765"/>
+      <w:bookmarkStart w:id="32" w:name="_Toc217480288"/>
       <w:r>
         <w:t xml:space="preserve">Hình </w:t>
       </w:r>
@@ -15027,13 +15171,173 @@
     </w:p>
     <w:p>
       <w:pPr>
+        <w:pStyle w:val="Tiumccp2"/>
+        <w:rPr>
+          <w:rFonts w:eastAsiaTheme="minorEastAsia"/>
+        </w:rPr>
+      </w:pPr>
+      <w:r>
+        <w:rPr>
+          <w:rFonts w:eastAsiaTheme="minorEastAsia"/>
+        </w:rPr>
+        <w:t xml:space="preserve">      </w:t>
+      </w:r>
+      <w:bookmarkStart w:id="33" w:name="_Toc217480328"/>
+      <w:r>
+        <w:rPr>
+          <w:rFonts w:eastAsiaTheme="minorEastAsia"/>
+        </w:rPr>
+        <w:t>1.5.3. Demo sản phẩm</w:t>
+      </w:r>
+      <w:bookmarkEnd w:id="33"/>
+    </w:p>
+    <w:p>
+      <w:pPr>
+        <w:pStyle w:val="Nidungvnbn"/>
+        <w:rPr>
+          <w:rFonts w:eastAsiaTheme="minorEastAsia"/>
+        </w:rPr>
+      </w:pPr>
+      <w:r>
+        <w:rPr>
+          <w:rFonts w:eastAsiaTheme="minorEastAsia"/>
+        </w:rPr>
+        <w:t xml:space="preserve">Để minh họa trực quan cho hệ thống trích xuất từ khóa đã xây dựng, nhóm triển khai một ứng dụng demo dạng web cho phép người dùng nhập trực tiếp nội dung văn </w:t>
+      </w:r>
+      <w:r>
+        <w:rPr>
+          <w:rFonts w:eastAsiaTheme="minorEastAsia"/>
+        </w:rPr>
+        <w:lastRenderedPageBreak/>
+        <w:t>bản và lựa chọn phương pháp trích xuất từ khóa tương ứng. Demo này hỗ trợ quan sát trực tiếp sự khác biệt giữa các phương pháp.</w:t>
+      </w:r>
+    </w:p>
+    <w:p>
+      <w:pPr>
+        <w:jc w:val="center"/>
+        <w:rPr>
+          <w:rFonts w:eastAsiaTheme="minorEastAsia"/>
+        </w:rPr>
+      </w:pPr>
+      <w:r>
+        <w:rPr>
+          <w:noProof/>
+        </w:rPr>
+        <w:drawing>
+          <wp:inline distT="0" distB="0" distL="0" distR="0" wp14:anchorId="4857ED30" wp14:editId="09A596CA">
+            <wp:extent cx="5727065" cy="2483892"/>
+            <wp:effectExtent l="0" t="0" r="6985" b="0"/>
+            <wp:docPr id="384001418" name="Picture 1"/>
+            <wp:cNvGraphicFramePr>
+              <a:graphicFrameLocks xmlns:a="http://schemas.openxmlformats.org/drawingml/2006/main" noChangeAspect="1"/>
+            </wp:cNvGraphicFramePr>
+            <a:graphic xmlns:a="http://schemas.openxmlformats.org/drawingml/2006/main">
+              <a:graphicData uri="http://schemas.openxmlformats.org/drawingml/2006/picture">
+                <pic:pic xmlns:pic="http://schemas.openxmlformats.org/drawingml/2006/picture">
+                  <pic:nvPicPr>
+                    <pic:cNvPr id="384001418" name=""/>
+                    <pic:cNvPicPr/>
+                  </pic:nvPicPr>
+                  <pic:blipFill rotWithShape="1">
+                    <a:blip r:embed="rId15"/>
+                    <a:srcRect r="1110" b="15526"/>
+                    <a:stretch>
+                      <a:fillRect/>
+                    </a:stretch>
+                  </pic:blipFill>
+                  <pic:spPr bwMode="auto">
+                    <a:xfrm>
+                      <a:off x="0" y="0"/>
+                      <a:ext cx="5727560" cy="2484107"/>
+                    </a:xfrm>
+                    <a:prstGeom prst="rect">
+                      <a:avLst/>
+                    </a:prstGeom>
+                    <a:ln>
+                      <a:noFill/>
+                    </a:ln>
+                    <a:extLst>
+                      <a:ext uri="{53640926-AAD7-44D8-BBD7-CCE9431645EC}">
+                        <a14:shadowObscured xmlns:a14="http://schemas.microsoft.com/office/drawing/2010/main"/>
+                      </a:ext>
+                    </a:extLst>
+                  </pic:spPr>
+                </pic:pic>
+              </a:graphicData>
+            </a:graphic>
+          </wp:inline>
+        </w:drawing>
+      </w:r>
+    </w:p>
+    <w:p>
+      <w:pPr>
+        <w:pStyle w:val="Caption"/>
+        <w:rPr>
+          <w:rFonts w:eastAsiaTheme="minorEastAsia"/>
+        </w:rPr>
+      </w:pPr>
+      <w:bookmarkStart w:id="34" w:name="_Toc217480289"/>
+      <w:r>
+        <w:t xml:space="preserve">Hình </w:t>
+      </w:r>
+      <w:fldSimple w:instr=" SEQ Hình \* ARABIC ">
+        <w:r>
+          <w:rPr>
+            <w:noProof/>
+          </w:rPr>
+          <w:t>5</w:t>
+        </w:r>
+      </w:fldSimple>
+      <w:r>
+        <w:t>.</w:t>
+      </w:r>
+      <w:r>
+        <w:t xml:space="preserve"> Minh họa</w:t>
+      </w:r>
+      <w:r>
+        <w:t xml:space="preserve"> keyword extraction</w:t>
+      </w:r>
+      <w:bookmarkEnd w:id="34"/>
+    </w:p>
+    <w:p>
+      <w:pPr>
+        <w:pStyle w:val="Nidungvnbn"/>
+        <w:ind w:firstLine="0"/>
+        <w:rPr>
+          <w:rFonts w:eastAsiaTheme="minorEastAsia"/>
+        </w:rPr>
+      </w:pPr>
+      <w:r>
+        <w:rPr>
+          <w:rFonts w:eastAsiaTheme="minorEastAsia"/>
+        </w:rPr>
+        <w:t xml:space="preserve">Trong hình minh họa, </w:t>
+      </w:r>
+      <w:r>
+        <w:rPr>
+          <w:rFonts w:eastAsiaTheme="minorEastAsia"/>
+        </w:rPr>
+        <w:t>văn bản đầu vào là phần tiêu đề và tóm tắt của một bài báo nghiên cứu. Khi lựa chọn phương pháp KeyBERT-like, hệ thống trích xuất được các từ khóa tiêu biểu. Các từ khóa này phản ánh đúng các khái niệm cốt lõi trong bài báo, cho thấy phương pháp KeyBERT-like có khả năng nắm bắt tốt ngữ nghĩa tổng thể của văn bản.</w:t>
+      </w:r>
+    </w:p>
+    <w:p>
+      <w:pPr>
+        <w:pStyle w:val="Nidungvnbn"/>
+        <w:ind w:firstLine="0"/>
+        <w:rPr>
+          <w:rFonts w:eastAsiaTheme="minorEastAsia"/>
+        </w:rPr>
+      </w:pPr>
+    </w:p>
+    <w:p>
+      <w:pPr>
         <w:pStyle w:val="Tiumccp1"/>
         <w:rPr>
           <w:rFonts w:eastAsiaTheme="minorEastAsia"/>
           <w:lang w:eastAsia="ja-JP"/>
         </w:rPr>
       </w:pPr>
-      <w:bookmarkStart w:id="33" w:name="_Toc216565834"/>
+      <w:bookmarkStart w:id="35" w:name="_Toc217480329"/>
       <w:r>
         <w:rPr>
           <w:rFonts w:eastAsiaTheme="minorEastAsia" w:hint="eastAsia"/>
@@ -15057,7 +15361,7 @@
         </w:rPr>
         <w:t xml:space="preserve"> Kết luận</w:t>
       </w:r>
-      <w:bookmarkEnd w:id="33"/>
+      <w:bookmarkEnd w:id="35"/>
       <w:r>
         <w:rPr>
           <w:rFonts w:eastAsiaTheme="minorEastAsia" w:hint="eastAsia"/>
@@ -15095,7 +15399,6 @@
         <w:rPr>
           <w:rFonts w:eastAsiaTheme="minorEastAsia"/>
         </w:rPr>
-        <w:lastRenderedPageBreak/>
         <w:t>KeyBERT-like: Semantic similarity cao nhất, nhưng intra-list similarity cũng cao → các từ khóa có xu hướng gần nghĩa, thiếu đa dạn</w:t>
       </w:r>
       <w:r>
@@ -15165,6 +15468,7 @@
         <w:rPr>
           <w:rFonts w:eastAsiaTheme="minorEastAsia"/>
         </w:rPr>
+        <w:lastRenderedPageBreak/>
         <w:t xml:space="preserve">Như vậy </w:t>
       </w:r>
       <w:r>
@@ -15241,7 +15545,7 @@
           <w:lang w:eastAsia="ja-JP"/>
         </w:rPr>
       </w:pPr>
-      <w:bookmarkStart w:id="34" w:name="_Toc216565835"/>
+      <w:bookmarkStart w:id="36" w:name="_Toc217480330"/>
       <w:r>
         <w:rPr>
           <w:rFonts w:eastAsiaTheme="minorEastAsia" w:hint="eastAsia"/>
@@ -15250,7 +15554,7 @@
         <w:lastRenderedPageBreak/>
         <w:t>LÀM VIỆC NHÓM</w:t>
       </w:r>
-      <w:bookmarkEnd w:id="34"/>
+      <w:bookmarkEnd w:id="36"/>
     </w:p>
     <w:p>
       <w:pPr>
@@ -15453,12 +15757,12 @@
           <w:lang w:eastAsia="ja-JP"/>
         </w:rPr>
       </w:pPr>
-      <w:bookmarkStart w:id="35" w:name="_Toc216565836"/>
+      <w:bookmarkStart w:id="37" w:name="_Toc217480331"/>
       <w:r>
         <w:lastRenderedPageBreak/>
         <w:t>TÀI LIỆU THAM KHẢO</w:t>
       </w:r>
-      <w:bookmarkEnd w:id="35"/>
+      <w:bookmarkEnd w:id="37"/>
     </w:p>
     <w:p>
       <w:pPr>
@@ -15660,12 +15964,12 @@
           <w:szCs w:val="26"/>
         </w:rPr>
       </w:pPr>
-      <w:bookmarkStart w:id="36" w:name="_Toc216565837"/>
+      <w:bookmarkStart w:id="38" w:name="_Toc217480332"/>
       <w:r>
         <w:lastRenderedPageBreak/>
         <w:t>PHỤ LỤC</w:t>
       </w:r>
-      <w:bookmarkEnd w:id="36"/>
+      <w:bookmarkEnd w:id="38"/>
     </w:p>
     <w:p>
       <w:pPr>
@@ -15766,7 +16070,7 @@
           <w:lang w:eastAsia="ja-JP"/>
         </w:rPr>
       </w:pPr>
-      <w:bookmarkStart w:id="37" w:name="_Toc216565838"/>
+      <w:bookmarkStart w:id="39" w:name="_Toc217480333"/>
       <w:r>
         <w:rPr>
           <w:rFonts w:eastAsiaTheme="minorEastAsia" w:hint="eastAsia"/>
@@ -15782,7 +16086,7 @@
         </w:rPr>
         <w:t>ĐÁNH GIÁ</w:t>
       </w:r>
-      <w:bookmarkEnd w:id="37"/>
+      <w:bookmarkEnd w:id="39"/>
     </w:p>
     <w:p>
       <w:pPr>
@@ -17183,7 +17487,7 @@
       </w:pPr>
     </w:p>
     <w:sectPr>
-      <w:headerReference w:type="default" r:id="rId15"/>
+      <w:headerReference w:type="default" r:id="rId16"/>
       <w:pgSz w:w="12240" w:h="15840"/>
       <w:pgMar w:top="1985" w:right="1134" w:bottom="1701" w:left="1985" w:header="720" w:footer="720" w:gutter="0"/>
       <w:pgNumType w:start="1"/>

</xml_diff>